<commit_message>
HW 1 and HW 2
</commit_message>
<xml_diff>
--- a/Homework 1/HW 1.docx
+++ b/Homework 1/HW 1.docx
@@ -114,7 +114,7 @@
         <w:rPr>
           <w:rFonts w:ascii="Times New Roman" w:hAnsi="Times New Roman" w:cs="Times New Roman"/>
         </w:rPr>
-        <w:t>Task 1: Visualize the MNIST data using PCA. Reduce the data dimension to two or three and plot the data of reduced dimension. Must plot all the data of ten groups (0 to 9). (40 points)</w:t>
+        <w:t xml:space="preserve">Task 1: </w:t>
       </w:r>
       <w:r>
         <w:rPr>
@@ -202,10 +202,58 @@
     <w:p>
       <w:pPr>
         <w:spacing w:line="480" w:lineRule="auto"/>
-        <w:rPr>
-          <w:rFonts w:ascii="Times New Roman" w:hAnsi="Times New Roman" w:cs="Times New Roman"/>
-        </w:rPr>
-      </w:pPr>
+        <w:jc w:val="center"/>
+        <w:rPr>
+          <w:rFonts w:ascii="Times New Roman" w:hAnsi="Times New Roman" w:cs="Times New Roman"/>
+        </w:rPr>
+      </w:pPr>
+      <w:r>
+        <w:rPr>
+          <w:rFonts w:ascii="Times New Roman" w:hAnsi="Times New Roman" w:cs="Times New Roman"/>
+          <w:noProof/>
+        </w:rPr>
+        <w:drawing>
+          <wp:inline distT="0" distB="0" distL="0" distR="0" wp14:anchorId="6B97602B" wp14:editId="74B6E46A">
+            <wp:extent cx="5483197" cy="3315694"/>
+            <wp:effectExtent l="0" t="0" r="3810" b="0"/>
+            <wp:docPr id="1" name="Picture 1"/>
+            <wp:cNvGraphicFramePr>
+              <a:graphicFrameLocks xmlns:a="http://schemas.openxmlformats.org/drawingml/2006/main" noChangeAspect="1"/>
+            </wp:cNvGraphicFramePr>
+            <a:graphic xmlns:a="http://schemas.openxmlformats.org/drawingml/2006/main">
+              <a:graphicData uri="http://schemas.openxmlformats.org/drawingml/2006/picture">
+                <pic:pic xmlns:pic="http://schemas.openxmlformats.org/drawingml/2006/picture">
+                  <pic:nvPicPr>
+                    <pic:cNvPr id="1" name="Picture 1"/>
+                    <pic:cNvPicPr/>
+                  </pic:nvPicPr>
+                  <pic:blipFill>
+                    <a:blip r:embed="rId5" cstate="print">
+                      <a:extLst>
+                        <a:ext uri="{28A0092B-C50C-407E-A947-70E740481C1C}">
+                          <a14:useLocalDpi xmlns:a14="http://schemas.microsoft.com/office/drawing/2010/main" val="0"/>
+                        </a:ext>
+                      </a:extLst>
+                    </a:blip>
+                    <a:stretch>
+                      <a:fillRect/>
+                    </a:stretch>
+                  </pic:blipFill>
+                  <pic:spPr>
+                    <a:xfrm>
+                      <a:off x="0" y="0"/>
+                      <a:ext cx="5653542" cy="3418702"/>
+                    </a:xfrm>
+                    <a:prstGeom prst="rect">
+                      <a:avLst/>
+                    </a:prstGeom>
+                  </pic:spPr>
+                </pic:pic>
+              </a:graphicData>
+            </a:graphic>
+          </wp:inline>
+        </w:drawing>
+      </w:r>
     </w:p>
     <w:p>
       <w:pPr>
@@ -218,7 +266,8 @@
         <w:rPr>
           <w:rFonts w:ascii="Times New Roman" w:hAnsi="Times New Roman" w:cs="Times New Roman"/>
         </w:rPr>
-        <w:t>Task 2: Visualize the columns of K, M, and N in the housing data using Boxplot. (30 points)</w:t>
+        <w:lastRenderedPageBreak/>
+        <w:t xml:space="preserve">Task 2: </w:t>
       </w:r>
     </w:p>
     <w:p>
@@ -377,13 +426,7 @@
         <w:rPr>
           <w:rFonts w:ascii="Times New Roman" w:hAnsi="Times New Roman" w:cs="Times New Roman"/>
         </w:rPr>
-        <w:t xml:space="preserve"> </w:t>
-      </w:r>
-      <w:r>
-        <w:rPr>
-          <w:rFonts w:ascii="Times New Roman" w:hAnsi="Times New Roman" w:cs="Times New Roman"/>
-        </w:rPr>
-        <w:t>Then I added labels to the x, y axis and the chart itself.</w:t>
+        <w:t xml:space="preserve"> Then I added labels to the x, y axis and the chart itself.</w:t>
       </w:r>
       <w:r>
         <w:rPr>
@@ -466,10 +509,58 @@
       <w:pPr>
         <w:spacing w:line="480" w:lineRule="auto"/>
         <w:ind w:firstLine="720"/>
-        <w:rPr>
-          <w:rFonts w:ascii="Times New Roman" w:hAnsi="Times New Roman" w:cs="Times New Roman"/>
-        </w:rPr>
-      </w:pPr>
+        <w:jc w:val="center"/>
+        <w:rPr>
+          <w:rFonts w:ascii="Times New Roman" w:hAnsi="Times New Roman" w:cs="Times New Roman"/>
+        </w:rPr>
+      </w:pPr>
+      <w:r>
+        <w:rPr>
+          <w:rFonts w:ascii="Times New Roman" w:hAnsi="Times New Roman" w:cs="Times New Roman"/>
+          <w:noProof/>
+        </w:rPr>
+        <w:drawing>
+          <wp:inline distT="0" distB="0" distL="0" distR="0" wp14:anchorId="4A7ADC66" wp14:editId="3C962FE7">
+            <wp:extent cx="5943600" cy="3501390"/>
+            <wp:effectExtent l="0" t="0" r="0" b="3810"/>
+            <wp:docPr id="2" name="Picture 2" descr="Chart, box and whisker chart&#10;&#10;Description automatically generated"/>
+            <wp:cNvGraphicFramePr>
+              <a:graphicFrameLocks xmlns:a="http://schemas.openxmlformats.org/drawingml/2006/main" noChangeAspect="1"/>
+            </wp:cNvGraphicFramePr>
+            <a:graphic xmlns:a="http://schemas.openxmlformats.org/drawingml/2006/main">
+              <a:graphicData uri="http://schemas.openxmlformats.org/drawingml/2006/picture">
+                <pic:pic xmlns:pic="http://schemas.openxmlformats.org/drawingml/2006/picture">
+                  <pic:nvPicPr>
+                    <pic:cNvPr id="2" name="Picture 2" descr="Chart, box and whisker chart&#10;&#10;Description automatically generated"/>
+                    <pic:cNvPicPr/>
+                  </pic:nvPicPr>
+                  <pic:blipFill>
+                    <a:blip r:embed="rId6" cstate="print">
+                      <a:extLst>
+                        <a:ext uri="{28A0092B-C50C-407E-A947-70E740481C1C}">
+                          <a14:useLocalDpi xmlns:a14="http://schemas.microsoft.com/office/drawing/2010/main" val="0"/>
+                        </a:ext>
+                      </a:extLst>
+                    </a:blip>
+                    <a:stretch>
+                      <a:fillRect/>
+                    </a:stretch>
+                  </pic:blipFill>
+                  <pic:spPr>
+                    <a:xfrm>
+                      <a:off x="0" y="0"/>
+                      <a:ext cx="5943600" cy="3501390"/>
+                    </a:xfrm>
+                    <a:prstGeom prst="rect">
+                      <a:avLst/>
+                    </a:prstGeom>
+                  </pic:spPr>
+                </pic:pic>
+              </a:graphicData>
+            </a:graphic>
+          </wp:inline>
+        </w:drawing>
+      </w:r>
     </w:p>
     <w:p>
       <w:pPr>
@@ -478,10 +569,59 @@
           <w:rFonts w:ascii="Times New Roman" w:hAnsi="Times New Roman" w:cs="Times New Roman"/>
         </w:rPr>
       </w:pPr>
-      <w:r>
-        <w:rPr>
-          <w:rFonts w:ascii="Times New Roman" w:hAnsi="Times New Roman" w:cs="Times New Roman"/>
-        </w:rPr>
+    </w:p>
+    <w:p>
+      <w:pPr>
+        <w:spacing w:line="480" w:lineRule="auto"/>
+        <w:rPr>
+          <w:rFonts w:ascii="Times New Roman" w:hAnsi="Times New Roman" w:cs="Times New Roman"/>
+        </w:rPr>
+      </w:pPr>
+    </w:p>
+    <w:p>
+      <w:pPr>
+        <w:spacing w:line="480" w:lineRule="auto"/>
+        <w:rPr>
+          <w:rFonts w:ascii="Times New Roman" w:hAnsi="Times New Roman" w:cs="Times New Roman"/>
+        </w:rPr>
+      </w:pPr>
+    </w:p>
+    <w:p>
+      <w:pPr>
+        <w:spacing w:line="480" w:lineRule="auto"/>
+        <w:rPr>
+          <w:rFonts w:ascii="Times New Roman" w:hAnsi="Times New Roman" w:cs="Times New Roman"/>
+        </w:rPr>
+      </w:pPr>
+    </w:p>
+    <w:p>
+      <w:pPr>
+        <w:spacing w:line="480" w:lineRule="auto"/>
+        <w:rPr>
+          <w:rFonts w:ascii="Times New Roman" w:hAnsi="Times New Roman" w:cs="Times New Roman"/>
+        </w:rPr>
+      </w:pPr>
+    </w:p>
+    <w:p>
+      <w:pPr>
+        <w:spacing w:line="480" w:lineRule="auto"/>
+        <w:rPr>
+          <w:rFonts w:ascii="Times New Roman" w:hAnsi="Times New Roman" w:cs="Times New Roman"/>
+        </w:rPr>
+      </w:pPr>
+    </w:p>
+    <w:p>
+      <w:pPr>
+        <w:spacing w:line="480" w:lineRule="auto"/>
+        <w:rPr>
+          <w:rFonts w:ascii="Times New Roman" w:hAnsi="Times New Roman" w:cs="Times New Roman"/>
+        </w:rPr>
+      </w:pPr>
+      <w:r>
+        <w:rPr>
+          <w:rFonts w:ascii="Times New Roman" w:hAnsi="Times New Roman" w:cs="Times New Roman"/>
+        </w:rPr>
+        <w:lastRenderedPageBreak/>
         <w:t>Task 3: Visualize the column of A in the housing data using histogram. (30 points)</w:t>
       </w:r>
       <w:r>
@@ -608,13 +748,7 @@
         <w:rPr>
           <w:rFonts w:ascii="Times New Roman" w:hAnsi="Times New Roman" w:cs="Times New Roman"/>
         </w:rPr>
-        <w:t xml:space="preserve">. </w:t>
-      </w:r>
-      <w:r>
-        <w:rPr>
-          <w:rFonts w:ascii="Times New Roman" w:hAnsi="Times New Roman" w:cs="Times New Roman"/>
-        </w:rPr>
-        <w:t>I added labels to the x, y axis and the chart itself.</w:t>
+        <w:t>. I added labels to the x, y axis and the chart itself.</w:t>
       </w:r>
       <w:r>
         <w:rPr>
@@ -649,6 +783,61 @@
           <w:rFonts w:ascii="Times New Roman" w:hAnsi="Times New Roman" w:cs="Times New Roman"/>
         </w:rPr>
         <w:t>().</w:t>
+      </w:r>
+    </w:p>
+    <w:p>
+      <w:pPr>
+        <w:spacing w:line="480" w:lineRule="auto"/>
+        <w:rPr>
+          <w:rFonts w:ascii="Times New Roman" w:hAnsi="Times New Roman" w:cs="Times New Roman"/>
+        </w:rPr>
+      </w:pPr>
+      <w:r>
+        <w:rPr>
+          <w:rFonts w:ascii="Times New Roman" w:hAnsi="Times New Roman" w:cs="Times New Roman"/>
+          <w:noProof/>
+        </w:rPr>
+        <w:drawing>
+          <wp:inline distT="0" distB="0" distL="0" distR="0" wp14:anchorId="3B1CCCBA" wp14:editId="286787C7">
+            <wp:extent cx="5943600" cy="3594100"/>
+            <wp:effectExtent l="0" t="0" r="0" b="0"/>
+            <wp:docPr id="3" name="Picture 3"/>
+            <wp:cNvGraphicFramePr>
+              <a:graphicFrameLocks xmlns:a="http://schemas.openxmlformats.org/drawingml/2006/main" noChangeAspect="1"/>
+            </wp:cNvGraphicFramePr>
+            <a:graphic xmlns:a="http://schemas.openxmlformats.org/drawingml/2006/main">
+              <a:graphicData uri="http://schemas.openxmlformats.org/drawingml/2006/picture">
+                <pic:pic xmlns:pic="http://schemas.openxmlformats.org/drawingml/2006/picture">
+                  <pic:nvPicPr>
+                    <pic:cNvPr id="3" name="Picture 3"/>
+                    <pic:cNvPicPr/>
+                  </pic:nvPicPr>
+                  <pic:blipFill>
+                    <a:blip r:embed="rId7" cstate="print">
+                      <a:extLst>
+                        <a:ext uri="{28A0092B-C50C-407E-A947-70E740481C1C}">
+                          <a14:useLocalDpi xmlns:a14="http://schemas.microsoft.com/office/drawing/2010/main" val="0"/>
+                        </a:ext>
+                      </a:extLst>
+                    </a:blip>
+                    <a:stretch>
+                      <a:fillRect/>
+                    </a:stretch>
+                  </pic:blipFill>
+                  <pic:spPr>
+                    <a:xfrm>
+                      <a:off x="0" y="0"/>
+                      <a:ext cx="5943600" cy="3594100"/>
+                    </a:xfrm>
+                    <a:prstGeom prst="rect">
+                      <a:avLst/>
+                    </a:prstGeom>
+                  </pic:spPr>
+                </pic:pic>
+              </a:graphicData>
+            </a:graphic>
+          </wp:inline>
+        </w:drawing>
       </w:r>
     </w:p>
     <w:sectPr>

</xml_diff>